<commit_message>
add functional en technical description to infrastructure documentation
</commit_message>
<xml_diff>
--- a/Infra/Documentatie Infrastructuur.docx
+++ b/Infra/Documentatie Infrastructuur.docx
@@ -10,6 +10,7 @@
           <w:docPartUnique/>
         </w:docPartObj>
       </w:sdtPr>
+      <w:sdtEndPr/>
       <w:sdtContent>
         <w:p>
           <w:r>
@@ -324,6 +325,7 @@
                                   <w:dataBinding w:prefixMappings="xmlns:ns0='http://purl.org/dc/elements/1.1/' xmlns:ns1='http://schemas.openxmlformats.org/package/2006/metadata/core-properties' " w:xpath="/ns1:coreProperties[1]/ns0:subject[1]" w:storeItemID="{6C3C8BC8-F283-45AE-878A-BAB7291924A1}"/>
                                   <w:text/>
                                 </w:sdtPr>
+                                <w:sdtEndPr/>
                                 <w:sdtContent>
                                   <w:p>
                                     <w:pPr>
@@ -374,7 +376,7 @@
                     <v:stroke joinstyle="miter"/>
                     <v:path gradientshapeok="t" o:connecttype="rect"/>
                   </v:shapetype>
-                  <v:shape id="Tekstvak 154" o:spid="_x0000_s1026" type="#_x0000_t202" style="position:absolute;margin-left:0;margin-top:0;width:8in;height:286.5pt;z-index:251658240;visibility:visible;mso-wrap-style:square;mso-width-percent:941;mso-height-percent:363;mso-top-percent:300;mso-wrap-distance-left:9pt;mso-wrap-distance-top:0;mso-wrap-distance-right:9pt;mso-wrap-distance-bottom:0;mso-position-horizontal:center;mso-position-horizontal-relative:page;mso-position-vertical-relative:page;mso-width-percent:941;mso-height-percent:363;mso-top-percent:300;mso-width-relative:page;mso-height-relative:page;v-text-anchor:bottom" o:gfxdata="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" filled="f" stroked="f" strokeweight=".5pt">
+                  <v:shape id="Tekstvak 154" o:spid="_x0000_s1026" type="#_x0000_t202" style="position:absolute;margin-left:0;margin-top:0;width:8in;height:286.5pt;z-index:251658240;visibility:visible;mso-wrap-style:square;mso-width-percent:941;mso-height-percent:363;mso-top-percent:300;mso-wrap-distance-left:9pt;mso-wrap-distance-top:0;mso-wrap-distance-right:9pt;mso-wrap-distance-bottom:0;mso-position-horizontal:center;mso-position-horizontal-relative:page;mso-position-vertical-relative:page;mso-width-percent:941;mso-height-percent:363;mso-top-percent:300;mso-width-relative:page;mso-height-relative:page;v-text-anchor:bottom" o:gfxdata="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" filled="f" stroked="f" strokeweight=".5pt">
                     <v:textbox inset="126pt,0,54pt,0">
                       <w:txbxContent>
                         <w:p>
@@ -431,6 +433,7 @@
                             <w:dataBinding w:prefixMappings="xmlns:ns0='http://purl.org/dc/elements/1.1/' xmlns:ns1='http://schemas.openxmlformats.org/package/2006/metadata/core-properties' " w:xpath="/ns1:coreProperties[1]/ns0:subject[1]" w:storeItemID="{6C3C8BC8-F283-45AE-878A-BAB7291924A1}"/>
                             <w:text/>
                           </w:sdtPr>
+                          <w:sdtEndPr/>
                           <w:sdtContent>
                             <w:p>
                               <w:pPr>
@@ -495,7 +498,7 @@
                         </pic:cNvPicPr>
                       </pic:nvPicPr>
                       <pic:blipFill>
-                        <a:blip r:embed="rId5">
+                        <a:blip r:embed="rId6">
                           <a:extLst>
                             <a:ext uri="{28A0092B-C50C-407E-A947-70E740481C1C}">
                               <a14:useLocalDpi xmlns:a14="http://schemas.microsoft.com/office/drawing/2010/main" val="0"/>
@@ -557,9 +560,9 @@
       </w:tblPr>
       <w:tblGrid>
         <w:gridCol w:w="1194"/>
-        <w:gridCol w:w="2255"/>
-        <w:gridCol w:w="2338"/>
-        <w:gridCol w:w="3229"/>
+        <w:gridCol w:w="2062"/>
+        <w:gridCol w:w="1842"/>
+        <w:gridCol w:w="3918"/>
       </w:tblGrid>
       <w:tr>
         <w:trPr>
@@ -587,7 +590,7 @@
         </w:tc>
         <w:tc>
           <w:tcPr>
-            <w:tcW w:w="2255" w:type="dxa"/>
+            <w:tcW w:w="2062" w:type="dxa"/>
           </w:tcPr>
           <w:p>
             <w:pPr>
@@ -607,7 +610,7 @@
         </w:tc>
         <w:tc>
           <w:tcPr>
-            <w:tcW w:w="2338" w:type="dxa"/>
+            <w:tcW w:w="1842" w:type="dxa"/>
           </w:tcPr>
           <w:p>
             <w:pPr>
@@ -627,7 +630,7 @@
         </w:tc>
         <w:tc>
           <w:tcPr>
-            <w:tcW w:w="3229" w:type="dxa"/>
+            <w:tcW w:w="3918" w:type="dxa"/>
           </w:tcPr>
           <w:p>
             <w:pPr>
@@ -674,7 +677,7 @@
         </w:tc>
         <w:tc>
           <w:tcPr>
-            <w:tcW w:w="2255" w:type="dxa"/>
+            <w:tcW w:w="2062" w:type="dxa"/>
           </w:tcPr>
           <w:p>
             <w:pPr>
@@ -693,7 +696,7 @@
         </w:tc>
         <w:tc>
           <w:tcPr>
-            <w:tcW w:w="2338" w:type="dxa"/>
+            <w:tcW w:w="1842" w:type="dxa"/>
           </w:tcPr>
           <w:p>
             <w:pPr>
@@ -712,7 +715,7 @@
         </w:tc>
         <w:tc>
           <w:tcPr>
-            <w:tcW w:w="3229" w:type="dxa"/>
+            <w:tcW w:w="3918" w:type="dxa"/>
           </w:tcPr>
           <w:p>
             <w:pPr>
@@ -726,6 +729,97 @@
                 <w:rFonts w:cstheme="minorHAnsi"/>
               </w:rPr>
               <w:t>Start document</w:t>
+            </w:r>
+          </w:p>
+        </w:tc>
+      </w:tr>
+      <w:tr>
+        <w:tc>
+          <w:tcPr>
+            <w:cnfStyle w:val="001000000000" w:firstRow="0" w:lastRow="0" w:firstColumn="1" w:lastColumn="0" w:oddVBand="0" w:evenVBand="0" w:oddHBand="0" w:evenHBand="0" w:firstRowFirstColumn="0" w:firstRowLastColumn="0" w:lastRowFirstColumn="0" w:lastRowLastColumn="0"/>
+            <w:tcW w:w="1194" w:type="dxa"/>
+          </w:tcPr>
+          <w:p>
+            <w:pPr>
+              <w:rPr>
+                <w:rFonts w:cstheme="minorHAnsi"/>
+                <w:b w:val="0"/>
+                <w:bCs w:val="0"/>
+              </w:rPr>
+            </w:pPr>
+            <w:r>
+              <w:rPr>
+                <w:rFonts w:cstheme="minorHAnsi"/>
+                <w:b w:val="0"/>
+                <w:bCs w:val="0"/>
+              </w:rPr>
+              <w:t>V1.1</w:t>
+            </w:r>
+          </w:p>
+        </w:tc>
+        <w:tc>
+          <w:tcPr>
+            <w:tcW w:w="2062" w:type="dxa"/>
+          </w:tcPr>
+          <w:p>
+            <w:pPr>
+              <w:cnfStyle w:val="000000000000" w:firstRow="0" w:lastRow="0" w:firstColumn="0" w:lastColumn="0" w:oddVBand="0" w:evenVBand="0" w:oddHBand="0" w:evenHBand="0" w:firstRowFirstColumn="0" w:firstRowLastColumn="0" w:lastRowFirstColumn="0" w:lastRowLastColumn="0"/>
+              <w:rPr>
+                <w:rFonts w:cstheme="minorHAnsi"/>
+              </w:rPr>
+            </w:pPr>
+            <w:r>
+              <w:rPr>
+                <w:rFonts w:cstheme="minorHAnsi"/>
+              </w:rPr>
+              <w:t>Nick Welles</w:t>
+            </w:r>
+          </w:p>
+        </w:tc>
+        <w:tc>
+          <w:tcPr>
+            <w:tcW w:w="1842" w:type="dxa"/>
+          </w:tcPr>
+          <w:p>
+            <w:pPr>
+              <w:cnfStyle w:val="000000000000" w:firstRow="0" w:lastRow="0" w:firstColumn="0" w:lastColumn="0" w:oddVBand="0" w:evenVBand="0" w:oddHBand="0" w:evenHBand="0" w:firstRowFirstColumn="0" w:firstRowLastColumn="0" w:lastRowFirstColumn="0" w:lastRowLastColumn="0"/>
+              <w:rPr>
+                <w:rFonts w:cstheme="minorHAnsi"/>
+              </w:rPr>
+            </w:pPr>
+            <w:r>
+              <w:rPr>
+                <w:rFonts w:cstheme="minorHAnsi"/>
+              </w:rPr>
+              <w:t>30-11-2021</w:t>
+            </w:r>
+          </w:p>
+        </w:tc>
+        <w:tc>
+          <w:tcPr>
+            <w:tcW w:w="3918" w:type="dxa"/>
+          </w:tcPr>
+          <w:p>
+            <w:pPr>
+              <w:cnfStyle w:val="000000000000" w:firstRow="0" w:lastRow="0" w:firstColumn="0" w:lastColumn="0" w:oddVBand="0" w:evenVBand="0" w:oddHBand="0" w:evenHBand="0" w:firstRowFirstColumn="0" w:firstRowLastColumn="0" w:lastRowFirstColumn="0" w:lastRowLastColumn="0"/>
+              <w:rPr>
+                <w:rFonts w:cstheme="minorHAnsi"/>
+                <w:lang w:val="nl-NL"/>
+              </w:rPr>
+            </w:pPr>
+            <w:r>
+              <w:rPr>
+                <w:rFonts w:cstheme="minorHAnsi"/>
+                <w:lang w:val="nl-NL"/>
+              </w:rPr>
+              <w:t>Toevoegen functioneel en technisch o</w:t>
+            </w:r>
+            <w:r>
+              <w:rPr>
+                <w:rFonts w:cstheme="minorHAnsi"/>
+                <w:lang w:val="nl-NL"/>
+              </w:rPr>
+              <w:t>ntwerp</w:t>
             </w:r>
           </w:p>
         </w:tc>
@@ -739,6 +833,13 @@
     </w:p>
     <w:sdt>
       <w:sdtPr>
+        <w:rPr>
+          <w:rFonts w:asciiTheme="minorHAnsi" w:eastAsiaTheme="minorHAnsi" w:hAnsiTheme="minorHAnsi" w:cstheme="minorBidi"/>
+          <w:color w:val="auto"/>
+          <w:sz w:val="22"/>
+          <w:szCs w:val="22"/>
+          <w:lang w:eastAsia="en-US"/>
+        </w:rPr>
         <w:id w:val="1926770596"/>
         <w:docPartObj>
           <w:docPartGallery w:val="Table of Contents"/>
@@ -747,13 +848,8 @@
       </w:sdtPr>
       <w:sdtEndPr>
         <w:rPr>
-          <w:rFonts w:asciiTheme="minorHAnsi" w:eastAsiaTheme="minorHAnsi" w:hAnsiTheme="minorHAnsi" w:cstheme="minorBidi"/>
           <w:b/>
           <w:bCs/>
-          <w:color w:val="auto"/>
-          <w:sz w:val="22"/>
-          <w:szCs w:val="22"/>
-          <w:lang w:eastAsia="en-US"/>
         </w:rPr>
       </w:sdtEndPr>
       <w:sdtContent>
@@ -1289,7 +1385,7 @@
                     </pic:cNvPicPr>
                   </pic:nvPicPr>
                   <pic:blipFill>
-                    <a:blip r:embed="rId6">
+                    <a:blip r:embed="rId7">
                       <a:extLst>
                         <a:ext uri="{28A0092B-C50C-407E-A947-70E740481C1C}">
                           <a14:useLocalDpi xmlns:a14="http://schemas.microsoft.com/office/drawing/2010/main" val="0"/>
@@ -1394,7 +1490,7 @@
                     </pic:cNvPicPr>
                   </pic:nvPicPr>
                   <pic:blipFill>
-                    <a:blip r:embed="rId7">
+                    <a:blip r:embed="rId8">
                       <a:extLst>
                         <a:ext uri="{28A0092B-C50C-407E-A947-70E740481C1C}">
                           <a14:useLocalDpi xmlns:a14="http://schemas.microsoft.com/office/drawing/2010/main" val="0"/>
@@ -1426,6 +1522,204 @@
         </w:drawing>
       </w:r>
     </w:p>
+    <w:p>
+      <w:r>
+        <w:br w:type="page"/>
+      </w:r>
+    </w:p>
+    <w:p>
+      <w:pPr>
+        <w:pStyle w:val="Kop1"/>
+      </w:pPr>
+      <w:r>
+        <w:lastRenderedPageBreak/>
+        <w:t>Functionele beschrijving</w:t>
+      </w:r>
+    </w:p>
+    <w:p>
+      <w:r>
+        <w:t>Voor het verdiepende deel van ons product hebben we besloten om</w:t>
+      </w:r>
+      <w:r>
+        <w:t xml:space="preserve"> te stoppen met het gebruiken van een socketverbinding. </w:t>
+      </w:r>
+      <w:r>
+        <w:t xml:space="preserve">Dit wordt vervangen door MQTT. Een simpele, handige tool om berichten te sturen en af te luisteren. Vanuit daar wordt de </w:t>
+      </w:r>
+      <w:proofErr w:type="spellStart"/>
+      <w:r>
+        <w:t>MySQL</w:t>
+      </w:r>
+      <w:proofErr w:type="spellEnd"/>
+      <w:r>
+        <w:t xml:space="preserve"> database </w:t>
+      </w:r>
+      <w:r>
+        <w:t>geüpdatet</w:t>
+      </w:r>
+      <w:r>
+        <w:t>.</w:t>
+      </w:r>
+    </w:p>
+    <w:p>
+      <w:r>
+        <w:t>Functioneel bevat de Ubuntu server nu:</w:t>
+      </w:r>
+    </w:p>
+    <w:p>
+      <w:pPr>
+        <w:pStyle w:val="Lijstalinea"/>
+        <w:numPr>
+          <w:ilvl w:val="0"/>
+          <w:numId w:val="1"/>
+        </w:numPr>
+      </w:pPr>
+      <w:r>
+        <w:t>Centrale server met één IP-adres (192.168.161.205)</w:t>
+      </w:r>
+    </w:p>
+    <w:p>
+      <w:pPr>
+        <w:pStyle w:val="Lijstalinea"/>
+        <w:numPr>
+          <w:ilvl w:val="0"/>
+          <w:numId w:val="1"/>
+        </w:numPr>
+      </w:pPr>
+      <w:r>
+        <w:t xml:space="preserve">Firewall met toelatingen betreft Apache, </w:t>
+      </w:r>
+      <w:proofErr w:type="spellStart"/>
+      <w:r>
+        <w:t>MySQL</w:t>
+      </w:r>
+      <w:proofErr w:type="spellEnd"/>
+      <w:r>
+        <w:t xml:space="preserve">, </w:t>
+      </w:r>
+      <w:r>
+        <w:t>MQTT</w:t>
+      </w:r>
+      <w:r>
+        <w:t xml:space="preserve"> en FTP</w:t>
+      </w:r>
+      <w:r>
+        <w:t>.</w:t>
+      </w:r>
+    </w:p>
+    <w:p>
+      <w:pPr>
+        <w:pStyle w:val="Lijstalinea"/>
+        <w:numPr>
+          <w:ilvl w:val="0"/>
+          <w:numId w:val="1"/>
+        </w:numPr>
+      </w:pPr>
+      <w:proofErr w:type="spellStart"/>
+      <w:r>
+        <w:t>MySQL</w:t>
+      </w:r>
+      <w:proofErr w:type="spellEnd"/>
+      <w:r>
+        <w:t xml:space="preserve"> database</w:t>
+      </w:r>
+    </w:p>
+    <w:p>
+      <w:pPr>
+        <w:pStyle w:val="Lijstalinea"/>
+        <w:numPr>
+          <w:ilvl w:val="0"/>
+          <w:numId w:val="1"/>
+        </w:numPr>
+      </w:pPr>
+      <w:r>
+        <w:t>Apache webserver met PHP</w:t>
+      </w:r>
+    </w:p>
+    <w:p>
+      <w:pPr>
+        <w:pStyle w:val="Lijstalinea"/>
+        <w:numPr>
+          <w:ilvl w:val="0"/>
+          <w:numId w:val="1"/>
+        </w:numPr>
+      </w:pPr>
+      <w:r>
+        <w:t>FTP-functionaliteit</w:t>
+      </w:r>
+      <w:r>
+        <w:t xml:space="preserve"> (om productwebsite aan te passen)</w:t>
+      </w:r>
+    </w:p>
+    <w:p>
+      <w:pPr>
+        <w:pStyle w:val="Kop1"/>
+      </w:pPr>
+      <w:r>
+        <w:t>Technische beschrijving</w:t>
+      </w:r>
+    </w:p>
+    <w:p>
+      <w:r>
+        <w:t>Hieronder staat de structuur van de onderliggende componenten schematisch weergegeven.</w:t>
+      </w:r>
+    </w:p>
+    <w:p>
+      <w:r>
+        <w:rPr>
+          <w:noProof/>
+        </w:rPr>
+        <w:drawing>
+          <wp:inline distT="0" distB="0" distL="0" distR="0" wp14:anchorId="0FB94824" wp14:editId="65EB98DB">
+            <wp:extent cx="5724525" cy="3219450"/>
+            <wp:effectExtent l="0" t="0" r="9525" b="0"/>
+            <wp:docPr id="4" name="Afbeelding 4"/>
+            <wp:cNvGraphicFramePr>
+              <a:graphicFrameLocks xmlns:a="http://schemas.openxmlformats.org/drawingml/2006/main" noChangeAspect="1"/>
+            </wp:cNvGraphicFramePr>
+            <a:graphic xmlns:a="http://schemas.openxmlformats.org/drawingml/2006/main">
+              <a:graphicData uri="http://schemas.openxmlformats.org/drawingml/2006/picture">
+                <pic:pic xmlns:pic="http://schemas.openxmlformats.org/drawingml/2006/picture">
+                  <pic:nvPicPr>
+                    <pic:cNvPr id="0" name="Picture 1"/>
+                    <pic:cNvPicPr>
+                      <a:picLocks noChangeAspect="1" noChangeArrowheads="1"/>
+                    </pic:cNvPicPr>
+                  </pic:nvPicPr>
+                  <pic:blipFill>
+                    <a:blip r:embed="rId9">
+                      <a:extLst>
+                        <a:ext uri="{28A0092B-C50C-407E-A947-70E740481C1C}">
+                          <a14:useLocalDpi xmlns:a14="http://schemas.microsoft.com/office/drawing/2010/main" val="0"/>
+                        </a:ext>
+                      </a:extLst>
+                    </a:blip>
+                    <a:srcRect/>
+                    <a:stretch>
+                      <a:fillRect/>
+                    </a:stretch>
+                  </pic:blipFill>
+                  <pic:spPr bwMode="auto">
+                    <a:xfrm>
+                      <a:off x="0" y="0"/>
+                      <a:ext cx="5724525" cy="3219450"/>
+                    </a:xfrm>
+                    <a:prstGeom prst="rect">
+                      <a:avLst/>
+                    </a:prstGeom>
+                    <a:noFill/>
+                    <a:ln>
+                      <a:noFill/>
+                    </a:ln>
+                  </pic:spPr>
+                </pic:pic>
+              </a:graphicData>
+            </a:graphic>
+          </wp:inline>
+        </w:drawing>
+      </w:r>
+    </w:p>
+    <w:p/>
     <w:sectPr>
       <w:pgSz w:w="11906" w:h="16838"/>
       <w:pgMar w:top="1440" w:right="1440" w:bottom="1440" w:left="1440" w:header="708" w:footer="708" w:gutter="0"/>
@@ -1436,6 +1730,127 @@
     </w:sectPr>
   </w:body>
 </w:document>
+</file>
+
+<file path=word/numbering.xml><?xml version="1.0" encoding="utf-8"?>
+<w:numbering xmlns:wpc="http://schemas.microsoft.com/office/word/2010/wordprocessingCanvas" xmlns:cx="http://schemas.microsoft.com/office/drawing/2014/chartex" xmlns:cx1="http://schemas.microsoft.com/office/drawing/2015/9/8/chartex" xmlns:cx2="http://schemas.microsoft.com/office/drawing/2015/10/21/chartex" xmlns:cx3="http://schemas.microsoft.com/office/drawing/2016/5/9/chartex" xmlns:cx4="http://schemas.microsoft.com/office/drawing/2016/5/10/chartex" xmlns:cx5="http://schemas.microsoft.com/office/drawing/2016/5/11/chartex" xmlns:cx6="http://schemas.microsoft.com/office/drawing/2016/5/12/chartex" xmlns:cx7="http://schemas.microsoft.com/office/drawing/2016/5/13/chartex" xmlns:cx8="http://schemas.microsoft.com/office/drawing/2016/5/14/chartex" xmlns:mc="http://schemas.openxmlformats.org/markup-compatibility/2006" xmlns:aink="http://schemas.microsoft.com/office/drawing/2016/ink" xmlns:am3d="http://schemas.microsoft.com/office/drawing/2017/model3d" xmlns:o="urn:schemas-microsoft-com:office:office" xmlns:r="http://schemas.openxmlformats.org/officeDocument/2006/relationships" xmlns:m="http://schemas.openxmlformats.org/officeDocument/2006/math" xmlns:v="urn:schemas-microsoft-com:vml" xmlns:wp14="http://schemas.microsoft.com/office/word/2010/wordprocessingDrawing" xmlns:wp="http://schemas.openxmlformats.org/drawingml/2006/wordprocessingDrawing" xmlns:w10="urn:schemas-microsoft-com:office:word" xmlns:w="http://schemas.openxmlformats.org/wordprocessingml/2006/main" xmlns:w14="http://schemas.microsoft.com/office/word/2010/wordml" xmlns:w15="http://schemas.microsoft.com/office/word/2012/wordml" xmlns:w16cex="http://schemas.microsoft.com/office/word/2018/wordml/cex" xmlns:w16cid="http://schemas.microsoft.com/office/word/2016/wordml/cid" xmlns:w16="http://schemas.microsoft.com/office/word/2018/wordml" xmlns:w16sdtdh="http://schemas.microsoft.com/office/word/2020/wordml/sdtdatahash" xmlns:w16se="http://schemas.microsoft.com/office/word/2015/wordml/symex" xmlns:wpg="http://schemas.microsoft.com/office/word/2010/wordprocessingGroup" xmlns:wpi="http://schemas.microsoft.com/office/word/2010/wordprocessingInk" xmlns:wne="http://schemas.microsoft.com/office/word/2006/wordml" xmlns:wps="http://schemas.microsoft.com/office/word/2010/wordprocessingShape" mc:Ignorable="w14 w15 w16se w16cid w16 w16cex w16sdtdh wp14">
+  <w:abstractNum w:abstractNumId="0" w15:restartNumberingAfterBreak="0">
+    <w:nsid w:val="41826718"/>
+    <w:multiLevelType w:val="hybridMultilevel"/>
+    <w:tmpl w:val="9E081836"/>
+    <w:lvl w:ilvl="0" w:tplc="04130001">
+      <w:start w:val="1"/>
+      <w:numFmt w:val="bullet"/>
+      <w:lvlText w:val=""/>
+      <w:lvlJc w:val="left"/>
+      <w:pPr>
+        <w:ind w:left="720" w:hanging="360"/>
+      </w:pPr>
+      <w:rPr>
+        <w:rFonts w:ascii="Symbol" w:hAnsi="Symbol" w:hint="default"/>
+      </w:rPr>
+    </w:lvl>
+    <w:lvl w:ilvl="1" w:tplc="04130003" w:tentative="1">
+      <w:start w:val="1"/>
+      <w:numFmt w:val="bullet"/>
+      <w:lvlText w:val="o"/>
+      <w:lvlJc w:val="left"/>
+      <w:pPr>
+        <w:ind w:left="1440" w:hanging="360"/>
+      </w:pPr>
+      <w:rPr>
+        <w:rFonts w:ascii="Courier New" w:hAnsi="Courier New" w:cs="Courier New" w:hint="default"/>
+      </w:rPr>
+    </w:lvl>
+    <w:lvl w:ilvl="2" w:tplc="04130005" w:tentative="1">
+      <w:start w:val="1"/>
+      <w:numFmt w:val="bullet"/>
+      <w:lvlText w:val=""/>
+      <w:lvlJc w:val="left"/>
+      <w:pPr>
+        <w:ind w:left="2160" w:hanging="360"/>
+      </w:pPr>
+      <w:rPr>
+        <w:rFonts w:ascii="Wingdings" w:hAnsi="Wingdings" w:hint="default"/>
+      </w:rPr>
+    </w:lvl>
+    <w:lvl w:ilvl="3" w:tplc="04130001" w:tentative="1">
+      <w:start w:val="1"/>
+      <w:numFmt w:val="bullet"/>
+      <w:lvlText w:val=""/>
+      <w:lvlJc w:val="left"/>
+      <w:pPr>
+        <w:ind w:left="2880" w:hanging="360"/>
+      </w:pPr>
+      <w:rPr>
+        <w:rFonts w:ascii="Symbol" w:hAnsi="Symbol" w:hint="default"/>
+      </w:rPr>
+    </w:lvl>
+    <w:lvl w:ilvl="4" w:tplc="04130003" w:tentative="1">
+      <w:start w:val="1"/>
+      <w:numFmt w:val="bullet"/>
+      <w:lvlText w:val="o"/>
+      <w:lvlJc w:val="left"/>
+      <w:pPr>
+        <w:ind w:left="3600" w:hanging="360"/>
+      </w:pPr>
+      <w:rPr>
+        <w:rFonts w:ascii="Courier New" w:hAnsi="Courier New" w:cs="Courier New" w:hint="default"/>
+      </w:rPr>
+    </w:lvl>
+    <w:lvl w:ilvl="5" w:tplc="04130005" w:tentative="1">
+      <w:start w:val="1"/>
+      <w:numFmt w:val="bullet"/>
+      <w:lvlText w:val=""/>
+      <w:lvlJc w:val="left"/>
+      <w:pPr>
+        <w:ind w:left="4320" w:hanging="360"/>
+      </w:pPr>
+      <w:rPr>
+        <w:rFonts w:ascii="Wingdings" w:hAnsi="Wingdings" w:hint="default"/>
+      </w:rPr>
+    </w:lvl>
+    <w:lvl w:ilvl="6" w:tplc="04130001" w:tentative="1">
+      <w:start w:val="1"/>
+      <w:numFmt w:val="bullet"/>
+      <w:lvlText w:val=""/>
+      <w:lvlJc w:val="left"/>
+      <w:pPr>
+        <w:ind w:left="5040" w:hanging="360"/>
+      </w:pPr>
+      <w:rPr>
+        <w:rFonts w:ascii="Symbol" w:hAnsi="Symbol" w:hint="default"/>
+      </w:rPr>
+    </w:lvl>
+    <w:lvl w:ilvl="7" w:tplc="04130003" w:tentative="1">
+      <w:start w:val="1"/>
+      <w:numFmt w:val="bullet"/>
+      <w:lvlText w:val="o"/>
+      <w:lvlJc w:val="left"/>
+      <w:pPr>
+        <w:ind w:left="5760" w:hanging="360"/>
+      </w:pPr>
+      <w:rPr>
+        <w:rFonts w:ascii="Courier New" w:hAnsi="Courier New" w:cs="Courier New" w:hint="default"/>
+      </w:rPr>
+    </w:lvl>
+    <w:lvl w:ilvl="8" w:tplc="04130005" w:tentative="1">
+      <w:start w:val="1"/>
+      <w:numFmt w:val="bullet"/>
+      <w:lvlText w:val=""/>
+      <w:lvlJc w:val="left"/>
+      <w:pPr>
+        <w:ind w:left="6480" w:hanging="360"/>
+      </w:pPr>
+      <w:rPr>
+        <w:rFonts w:ascii="Wingdings" w:hAnsi="Wingdings" w:hint="default"/>
+      </w:rPr>
+    </w:lvl>
+  </w:abstractNum>
+  <w:num w:numId="1">
+    <w:abstractNumId w:val="0"/>
+  </w:num>
+</w:numbering>
 </file>
 
 <file path=word/styles.xml><?xml version="1.0" encoding="utf-8"?>
@@ -2188,6 +2603,17 @@
       <w:szCs w:val="24"/>
     </w:rPr>
   </w:style>
+  <w:style w:type="paragraph" w:styleId="Lijstalinea">
+    <w:name w:val="List Paragraph"/>
+    <w:basedOn w:val="Standaard"/>
+    <w:uiPriority w:val="34"/>
+    <w:qFormat/>
+    <w:rsid w:val="00092712"/>
+    <w:pPr>
+      <w:ind w:left="720"/>
+      <w:contextualSpacing/>
+    </w:pPr>
+  </w:style>
 </w:styles>
 </file>
 

</xml_diff>